<commit_message>
why are there so many files stupid APPLE PAGES
</commit_message>
<xml_diff>
--- a/assignment7/Assignment7_CS495.docx
+++ b/assignment7/Assignment7_CS495.docx
@@ -185,12 +185,12 @@
         <w:drawing>
           <wp:inline distR="114300" distT="114300" distB="114300" distL="114300">
             <wp:extent cy="2076450" cx="4505325"/>
-            <wp:docPr id="1" name="image01.png"/>
+            <wp:docPr id="1" name="image02.png"/>
             <a:graphic>
               <a:graphicData uri="http://schemas.openxmlformats.org/drawingml/2006/picture">
                 <pic:pic>
                   <pic:nvPicPr>
-                    <pic:cNvPr id="0" name="image01.png"/>
+                    <pic:cNvPr id="0" name="image02.png"/>
                     <pic:cNvPicPr preferRelativeResize="0"/>
                   </pic:nvPicPr>
                   <pic:blipFill>
@@ -225,12 +225,12 @@
         <w:drawing>
           <wp:inline distR="114300" distT="114300" distB="114300" distL="114300">
             <wp:extent cy="2847975" cx="4543425"/>
-            <wp:docPr id="2" name="image00.png"/>
+            <wp:docPr id="3" name="image01.png"/>
             <a:graphic>
               <a:graphicData uri="http://schemas.openxmlformats.org/drawingml/2006/picture">
                 <pic:pic>
                   <pic:nvPicPr>
-                    <pic:cNvPr id="0" name="image00.png"/>
+                    <pic:cNvPr id="0" name="image01.png"/>
                     <pic:cNvPicPr preferRelativeResize="0"/>
                   </pic:nvPicPr>
                   <pic:blipFill>
@@ -315,13 +315,101 @@
         <w:rPr>
           <w:rtl w:val="0"/>
         </w:rPr>
-        <w:t xml:space="preserve">Using visualizations from </w:t>
-      </w:r>
-      <w:r>
-        <w:rPr>
-          <w:rtl w:val="0"/>
-        </w:rPr>
-        <w:br w:type="textWrapping"/>
+        <w:t xml:space="preserve">This is the full code from @mbostocks example at </w:t>
+      </w:r>
+      <w:hyperlink r:id="rId9">
+        <w:r>
+          <w:rPr>
+            <w:color w:val="1155cc"/>
+            <w:u w:val="single"/>
+            <w:rtl w:val="0"/>
+          </w:rPr>
+          <w:t xml:space="preserve">http://bl.ocks.org/mbostock/1129492</w:t>
+        </w:r>
+      </w:hyperlink>
+      <w:r>
+        <w:rPr>
+          <w:rtl w:val="0"/>
+        </w:rPr>
+      </w:r>
+    </w:p>
+    <w:p>
+      <w:pPr>
+        <w:numPr>
+          <w:ilvl w:val="0"/>
+          <w:numId w:val="1"/>
+        </w:numPr>
+        <w:ind w:left="720" w:hanging="359"/>
+        <w:contextualSpacing w:val="1"/>
+        <w:rPr>
+          <w:u w:val="none"/>
+        </w:rPr>
+      </w:pPr>
+      <w:r>
+        <w:rPr>
+          <w:rtl w:val="0"/>
+        </w:rPr>
+        <w:t xml:space="preserve">This shows all the graph relations between all the vertices of the karate D3js</w:t>
+      </w:r>
+    </w:p>
+    <w:p>
+      <w:pPr>
+        <w:numPr>
+          <w:ilvl w:val="0"/>
+          <w:numId w:val="1"/>
+        </w:numPr>
+        <w:ind w:left="720" w:hanging="359"/>
+        <w:contextualSpacing w:val="1"/>
+        <w:rPr>
+          <w:u w:val="none"/>
+        </w:rPr>
+      </w:pPr>
+      <w:r>
+        <w:rPr>
+          <w:rtl w:val="0"/>
+        </w:rPr>
+        <w:t xml:space="preserve">What needs to be implemented is the button to split the weights between the two</w:t>
+      </w:r>
+      <w:r>
+        <w:rPr>
+          <w:rtl w:val="0"/>
+        </w:rPr>
+        <w:br w:type="textWrapping"/>
+      </w:r>
+      <w:r>
+        <w:drawing>
+          <wp:inline distR="114300" distT="114300" distB="114300" distL="114300">
+            <wp:extent cy="3721100" cx="5943600"/>
+            <wp:docPr id="2" name="image00.png"/>
+            <a:graphic>
+              <a:graphicData uri="http://schemas.openxmlformats.org/drawingml/2006/picture">
+                <pic:pic>
+                  <pic:nvPicPr>
+                    <pic:cNvPr id="0" name="image00.png"/>
+                    <pic:cNvPicPr preferRelativeResize="0"/>
+                  </pic:nvPicPr>
+                  <pic:blipFill>
+                    <a:blip r:embed="rId10"/>
+                    <a:stretch>
+                      <a:fillRect/>
+                    </a:stretch>
+                  </pic:blipFill>
+                  <pic:spPr>
+                    <a:xfrm>
+                      <a:ext cy="3721100" cx="5943600"/>
+                    </a:xfrm>
+                    <a:prstGeom prst="rect"/>
+                  </pic:spPr>
+                </pic:pic>
+              </a:graphicData>
+            </a:graphic>
+          </wp:inline>
+        </w:drawing>
+      </w:r>
+      <w:r>
+        <w:rPr>
+          <w:rtl w:val="0"/>
+        </w:rPr>
       </w:r>
     </w:p>
     <w:p>
@@ -361,7 +449,7 @@
       </w:r>
     </w:p>
     <w:sectPr>
-      <w:headerReference r:id="rId9" w:type="default"/>
+      <w:headerReference r:id="rId11" w:type="default"/>
       <w:pgSz w:w="12240" w:h="15840"/>
       <w:pgMar w:left="1440" w:right="1440" w:top="1440" w:bottom="1440"/>
     </w:sectPr>

</xml_diff>